<commit_message>
Atualizações nos Relatórios Mensais
Atualizações nos relatórios mensais.
</commit_message>
<xml_diff>
--- a/estagio_1_hirohito/texto/Relatorio_Mensal_de_Fevereiro_Hirohito.docx
+++ b/estagio_1_hirohito/texto/Relatorio_Mensal_de_Fevereiro_Hirohito.docx
@@ -14,6 +14,8 @@
           <w:szCs w:val="24"/>
         </w:rPr>
       </w:pPr>
+      <w:bookmarkStart w:id="0" w:name="_GoBack"/>
+      <w:bookmarkEnd w:id="0"/>
     </w:p>
     <w:tbl>
       <w:tblPr>
@@ -1644,8 +1646,6 @@
         </w:rPr>
         <w:t>Seguindo o cronograma definido para o projeto, no mês de fevereiro foram estudadas algumas formas de avaliação e padronização de interfaces. Também é importante ressaltar as vantagens de ser utilizar a mesma.</w:t>
       </w:r>
-      <w:bookmarkStart w:id="0" w:name="_GoBack"/>
-      <w:bookmarkEnd w:id="0"/>
     </w:p>
     <w:p>
       <w:pPr>

</xml_diff>